<commit_message>
new changes on report
</commit_message>
<xml_diff>
--- a/90024-report.docx
+++ b/90024-report.docx
@@ -3,27 +3,71 @@
 <w:document xmlns:wpc="http://schemas.microsoft.com/office/word/2010/wordprocessingCanvas" xmlns:cx="http://schemas.microsoft.com/office/drawing/2014/chartex" xmlns:cx1="http://schemas.microsoft.com/office/drawing/2015/9/8/chartex" xmlns:cx2="http://schemas.microsoft.com/office/drawing/2015/10/21/chartex" xmlns:cx3="http://schemas.microsoft.com/office/drawing/2016/5/9/chartex" xmlns:cx4="http://schemas.microsoft.com/office/drawing/2016/5/10/chartex" xmlns:cx5="http://schemas.microsoft.com/office/drawing/2016/5/11/chartex" xmlns:cx6="http://schemas.microsoft.com/office/drawing/2016/5/12/chartex" xmlns:cx7="http://schemas.microsoft.com/office/drawing/2016/5/13/chartex" xmlns:cx8="http://schemas.microsoft.com/office/drawing/2016/5/14/chartex" xmlns:mc="http://schemas.openxmlformats.org/markup-compatibility/2006" xmlns:aink="http://schemas.microsoft.com/office/drawing/2016/ink" xmlns:am3d="http://schemas.microsoft.com/office/drawing/2017/model3d" xmlns:o="urn:schemas-microsoft-com:office:office" xmlns:r="http://schemas.openxmlformats.org/officeDocument/2006/relationships" xmlns:m="http://schemas.openxmlformats.org/officeDocument/2006/math" xmlns:v="urn:schemas-microsoft-com:vml" xmlns:wp14="http://schemas.microsoft.com/office/word/2010/wordprocessingDrawing" xmlns:wp="http://schemas.openxmlformats.org/drawingml/2006/wordprocessingDrawing" xmlns:w10="urn:schemas-microsoft-com:office:word" xmlns:w="http://schemas.openxmlformats.org/wordprocessingml/2006/main" xmlns:w14="http://schemas.microsoft.com/office/word/2010/wordml" xmlns:w15="http://schemas.microsoft.com/office/word/2012/wordml" xmlns:w16cex="http://schemas.microsoft.com/office/word/2018/wordml/cex" xmlns:w16cid="http://schemas.microsoft.com/office/word/2016/wordml/cid" xmlns:w16="http://schemas.microsoft.com/office/word/2018/wordml" xmlns:w16se="http://schemas.microsoft.com/office/word/2015/wordml/symex" xmlns:wpg="http://schemas.microsoft.com/office/word/2010/wordprocessingGroup" xmlns:wpi="http://schemas.microsoft.com/office/word/2010/wordprocessingInk" xmlns:wne="http://schemas.microsoft.com/office/word/2006/wordml" xmlns:wps="http://schemas.microsoft.com/office/word/2010/wordprocessingShape" mc:Ignorable="w14 w15 w16se w16cid w16 w16cex wp14">
   <w:body>
     <w:p>
-      <w:r>
+      <w:pPr>
+        <w:rPr>
+          <w:rFonts w:ascii="Arial" w:hAnsi="Arial" w:cs="Arial"/>
+          <w:sz w:val="24"/>
+          <w:szCs w:val="24"/>
+        </w:rPr>
+      </w:pPr>
+      <w:r>
+        <w:rPr>
+          <w:rFonts w:ascii="Arial" w:hAnsi="Arial" w:cs="Arial"/>
+          <w:sz w:val="24"/>
+          <w:szCs w:val="24"/>
+        </w:rPr>
         <w:t>The implementation of our application</w:t>
       </w:r>
     </w:p>
     <w:p>
-      <w:r>
+      <w:pPr>
+        <w:rPr>
+          <w:rFonts w:ascii="Arial" w:hAnsi="Arial" w:cs="Arial"/>
+          <w:sz w:val="24"/>
+          <w:szCs w:val="24"/>
+        </w:rPr>
+      </w:pPr>
+      <w:r>
+        <w:rPr>
+          <w:rFonts w:ascii="Arial" w:hAnsi="Arial" w:cs="Arial"/>
+          <w:sz w:val="24"/>
+          <w:szCs w:val="24"/>
+        </w:rPr>
         <w:t>(The code follows the idea of the given example in the workshop7-8.1)</w:t>
       </w:r>
     </w:p>
     <w:p>
-      <w:r>
+      <w:pPr>
+        <w:rPr>
+          <w:rFonts w:ascii="Arial" w:hAnsi="Arial" w:cs="Arial"/>
+          <w:sz w:val="24"/>
+          <w:szCs w:val="24"/>
+        </w:rPr>
+      </w:pPr>
+      <w:r>
+        <w:rPr>
+          <w:rFonts w:ascii="Arial" w:hAnsi="Arial" w:cs="Arial"/>
+          <w:sz w:val="24"/>
+          <w:szCs w:val="24"/>
+        </w:rPr>
         <w:t xml:space="preserve">This application uses </w:t>
       </w:r>
       <w:r>
         <w:rPr>
+          <w:rFonts w:ascii="Arial" w:hAnsi="Arial" w:cs="Arial"/>
           <w:b/>
           <w:bCs/>
+          <w:sz w:val="24"/>
+          <w:szCs w:val="24"/>
         </w:rPr>
         <w:t>point to point communication</w:t>
       </w:r>
       <w:r>
+        <w:rPr>
+          <w:rFonts w:ascii="Arial" w:hAnsi="Arial" w:cs="Arial"/>
+          <w:sz w:val="24"/>
+          <w:szCs w:val="24"/>
+        </w:rPr>
         <w:t xml:space="preserve"> (supported by MPI/mpi4py module) to achieve the parallelization. The main idea is, if there are n processes running, each process should only process </w:t>
       </w:r>
       <m:oMath>
@@ -31,15 +75,19 @@
           <m:fPr>
             <m:ctrlPr>
               <w:rPr>
-                <w:rFonts w:ascii="Cambria Math" w:hAnsi="Cambria Math"/>
+                <w:rFonts w:ascii="Cambria Math" w:hAnsi="Cambria Math" w:cs="Arial"/>
                 <w:i/>
+                <w:sz w:val="24"/>
+                <w:szCs w:val="24"/>
               </w:rPr>
             </m:ctrlPr>
           </m:fPr>
           <m:num>
             <m:r>
               <w:rPr>
-                <w:rFonts w:ascii="Cambria Math" w:hAnsi="Cambria Math"/>
+                <w:rFonts w:ascii="Cambria Math" w:hAnsi="Cambria Math" w:cs="Arial"/>
+                <w:sz w:val="24"/>
+                <w:szCs w:val="24"/>
               </w:rPr>
               <m:t>1</m:t>
             </m:r>
@@ -47,7 +95,9 @@
           <m:den>
             <m:r>
               <w:rPr>
-                <w:rFonts w:ascii="Cambria Math" w:hAnsi="Cambria Math"/>
+                <w:rFonts w:ascii="Cambria Math" w:hAnsi="Cambria Math" w:cs="Arial"/>
+                <w:sz w:val="24"/>
+                <w:szCs w:val="24"/>
               </w:rPr>
               <m:t>n</m:t>
             </m:r>
@@ -55,22 +105,37 @@
         </m:f>
       </m:oMath>
       <w:r>
+        <w:rPr>
+          <w:rFonts w:ascii="Arial" w:hAnsi="Arial" w:cs="Arial"/>
+          <w:sz w:val="24"/>
+          <w:szCs w:val="24"/>
+        </w:rPr>
         <w:t xml:space="preserve"> tweets and let one of the processes (master) gather all the result from other processes (slaves).</w:t>
       </w:r>
     </w:p>
     <w:p>
-      <w:r>
-        <w:rPr>
+      <w:pPr>
+        <w:rPr>
+          <w:rFonts w:ascii="Arial" w:hAnsi="Arial" w:cs="Arial"/>
+          <w:sz w:val="24"/>
+          <w:szCs w:val="24"/>
+        </w:rPr>
+      </w:pPr>
+      <w:r>
+        <w:rPr>
+          <w:rFonts w:ascii="Arial" w:hAnsi="Arial" w:cs="Arial"/>
           <w:noProof/>
+          <w:sz w:val="24"/>
+          <w:szCs w:val="24"/>
         </w:rPr>
         <w:drawing>
-          <wp:anchor distT="0" distB="0" distL="114300" distR="114300" simplePos="0" relativeHeight="251658240" behindDoc="0" locked="0" layoutInCell="1" allowOverlap="1" wp14:anchorId="2C3903E6" wp14:editId="5596994B">
+          <wp:anchor distT="0" distB="0" distL="114300" distR="114300" simplePos="0" relativeHeight="251658240" behindDoc="0" locked="0" layoutInCell="1" allowOverlap="1" wp14:anchorId="2C3903E6" wp14:editId="2D67596F">
             <wp:simplePos x="0" y="0"/>
             <wp:positionH relativeFrom="margin">
               <wp:align>center</wp:align>
             </wp:positionH>
             <wp:positionV relativeFrom="paragraph">
-              <wp:posOffset>358775</wp:posOffset>
+              <wp:posOffset>425450</wp:posOffset>
             </wp:positionV>
             <wp:extent cx="1799463" cy="532772"/>
             <wp:effectExtent l="0" t="0" r="0" b="635"/>
@@ -114,26 +179,79 @@
         </w:drawing>
       </w:r>
       <w:r>
+        <w:rPr>
+          <w:rFonts w:ascii="Arial" w:hAnsi="Arial" w:cs="Arial"/>
+          <w:sz w:val="24"/>
+          <w:szCs w:val="24"/>
+        </w:rPr>
         <w:t>Each process would know how many processes there are and whether it is a master or a slave through</w:t>
       </w:r>
       <w:r>
+        <w:rPr>
+          <w:rFonts w:ascii="Arial" w:hAnsi="Arial" w:cs="Arial"/>
+          <w:sz w:val="24"/>
+          <w:szCs w:val="24"/>
+        </w:rPr>
         <w:t>:</w:t>
       </w:r>
     </w:p>
-    <w:p/>
-    <w:p/>
-    <w:p>
-      <w:r>
+    <w:p>
+      <w:pPr>
+        <w:rPr>
+          <w:rFonts w:ascii="Arial" w:hAnsi="Arial" w:cs="Arial"/>
+          <w:sz w:val="24"/>
+          <w:szCs w:val="24"/>
+        </w:rPr>
+      </w:pPr>
+    </w:p>
+    <w:p>
+      <w:pPr>
+        <w:rPr>
+          <w:rFonts w:ascii="Arial" w:hAnsi="Arial" w:cs="Arial"/>
+          <w:sz w:val="24"/>
+          <w:szCs w:val="24"/>
+        </w:rPr>
+      </w:pPr>
+    </w:p>
+    <w:p>
+      <w:pPr>
+        <w:rPr>
+          <w:rFonts w:ascii="Arial" w:hAnsi="Arial" w:cs="Arial"/>
+          <w:sz w:val="24"/>
+          <w:szCs w:val="24"/>
+        </w:rPr>
+      </w:pPr>
+      <w:r>
+        <w:rPr>
+          <w:rFonts w:ascii="Arial" w:hAnsi="Arial" w:cs="Arial"/>
+          <w:sz w:val="24"/>
+          <w:szCs w:val="24"/>
+        </w:rPr>
         <w:t>Every process uses serial numbers generated during file reading, processes size, and its rank to determine if this tweet belongs to it to process</w:t>
       </w:r>
       <w:r>
+        <w:rPr>
+          <w:rFonts w:ascii="Arial" w:hAnsi="Arial" w:cs="Arial"/>
+          <w:sz w:val="24"/>
+          <w:szCs w:val="24"/>
+        </w:rPr>
         <w:t>:</w:t>
       </w:r>
     </w:p>
     <w:p>
-      <w:r>
-        <w:rPr>
+      <w:pPr>
+        <w:rPr>
+          <w:rFonts w:ascii="Arial" w:hAnsi="Arial" w:cs="Arial"/>
+          <w:sz w:val="24"/>
+          <w:szCs w:val="24"/>
+        </w:rPr>
+      </w:pPr>
+      <w:r>
+        <w:rPr>
+          <w:rFonts w:ascii="Arial" w:hAnsi="Arial" w:cs="Arial"/>
           <w:noProof/>
+          <w:sz w:val="24"/>
+          <w:szCs w:val="24"/>
         </w:rPr>
         <w:drawing>
           <wp:anchor distT="0" distB="0" distL="114300" distR="114300" simplePos="0" relativeHeight="251659264" behindDoc="0" locked="0" layoutInCell="1" allowOverlap="1" wp14:anchorId="183936E9" wp14:editId="33AF339A">
@@ -192,39 +310,119 @@
         </w:drawing>
       </w:r>
     </w:p>
-    <w:p/>
-    <w:p/>
-    <w:p>
-      <w:r>
+    <w:p>
+      <w:pPr>
+        <w:rPr>
+          <w:rFonts w:ascii="Arial" w:hAnsi="Arial" w:cs="Arial"/>
+          <w:sz w:val="24"/>
+          <w:szCs w:val="24"/>
+        </w:rPr>
+      </w:pPr>
+    </w:p>
+    <w:p>
+      <w:pPr>
+        <w:rPr>
+          <w:rFonts w:ascii="Arial" w:hAnsi="Arial" w:cs="Arial"/>
+          <w:sz w:val="24"/>
+          <w:szCs w:val="24"/>
+        </w:rPr>
+      </w:pPr>
+    </w:p>
+    <w:p>
+      <w:pPr>
+        <w:rPr>
+          <w:rFonts w:ascii="Arial" w:hAnsi="Arial" w:cs="Arial"/>
+          <w:sz w:val="24"/>
+          <w:szCs w:val="24"/>
+        </w:rPr>
+      </w:pPr>
+      <w:r>
+        <w:rPr>
+          <w:rFonts w:ascii="Arial" w:hAnsi="Arial" w:cs="Arial"/>
+          <w:sz w:val="24"/>
+          <w:szCs w:val="24"/>
+        </w:rPr>
         <w:t xml:space="preserve">Once the master process finished its own task, it would gather results from other slave processes by sending a </w:t>
       </w:r>
       <w:r>
+        <w:rPr>
+          <w:rFonts w:ascii="Arial" w:hAnsi="Arial" w:cs="Arial"/>
+          <w:sz w:val="24"/>
+          <w:szCs w:val="24"/>
+        </w:rPr>
         <w:t>‘</w:t>
       </w:r>
       <w:r>
+        <w:rPr>
+          <w:rFonts w:ascii="Arial" w:hAnsi="Arial" w:cs="Arial"/>
+          <w:sz w:val="24"/>
+          <w:szCs w:val="24"/>
+        </w:rPr>
         <w:t>return_data</w:t>
       </w:r>
       <w:r>
+        <w:rPr>
+          <w:rFonts w:ascii="Arial" w:hAnsi="Arial" w:cs="Arial"/>
+          <w:sz w:val="24"/>
+          <w:szCs w:val="24"/>
+        </w:rPr>
         <w:t>’</w:t>
       </w:r>
       <w:r>
+        <w:rPr>
+          <w:rFonts w:ascii="Arial" w:hAnsi="Arial" w:cs="Arial"/>
+          <w:sz w:val="24"/>
+          <w:szCs w:val="24"/>
+        </w:rPr>
         <w:t xml:space="preserve"> signal to all other slave processes and kill them by sending an </w:t>
       </w:r>
       <w:r>
+        <w:rPr>
+          <w:rFonts w:ascii="Arial" w:hAnsi="Arial" w:cs="Arial"/>
+          <w:sz w:val="24"/>
+          <w:szCs w:val="24"/>
+        </w:rPr>
         <w:t>‘</w:t>
       </w:r>
       <w:r>
+        <w:rPr>
+          <w:rFonts w:ascii="Arial" w:hAnsi="Arial" w:cs="Arial"/>
+          <w:sz w:val="24"/>
+          <w:szCs w:val="24"/>
+        </w:rPr>
         <w:t>exit</w:t>
       </w:r>
       <w:r>
+        <w:rPr>
+          <w:rFonts w:ascii="Arial" w:hAnsi="Arial" w:cs="Arial"/>
+          <w:sz w:val="24"/>
+          <w:szCs w:val="24"/>
+        </w:rPr>
         <w:t>’</w:t>
       </w:r>
       <w:r>
+        <w:rPr>
+          <w:rFonts w:ascii="Arial" w:hAnsi="Arial" w:cs="Arial"/>
+          <w:sz w:val="24"/>
+          <w:szCs w:val="24"/>
+        </w:rPr>
         <w:t xml:space="preserve"> signal when it receives all results successfully. </w:t>
       </w:r>
     </w:p>
     <w:p>
-      <w:r>
+      <w:pPr>
+        <w:rPr>
+          <w:rFonts w:ascii="Arial" w:hAnsi="Arial" w:cs="Arial"/>
+          <w:sz w:val="24"/>
+          <w:szCs w:val="24"/>
+        </w:rPr>
+      </w:pPr>
+      <w:r>
+        <w:rPr>
+          <w:rFonts w:ascii="Arial" w:hAnsi="Arial" w:cs="Arial"/>
+          <w:sz w:val="24"/>
+          <w:szCs w:val="24"/>
+        </w:rPr>
         <w:t>The whole process can be generalized as:</w:t>
       </w:r>
     </w:p>
@@ -248,8 +446,18 @@
           <w:p>
             <w:pPr>
               <w:jc w:val="center"/>
+              <w:rPr>
+                <w:rFonts w:ascii="Arial" w:hAnsi="Arial" w:cs="Arial"/>
+                <w:sz w:val="24"/>
+                <w:szCs w:val="24"/>
+              </w:rPr>
             </w:pPr>
             <w:r>
+              <w:rPr>
+                <w:rFonts w:ascii="Arial" w:hAnsi="Arial" w:cs="Arial"/>
+                <w:sz w:val="24"/>
+                <w:szCs w:val="24"/>
+              </w:rPr>
               <w:t>Sequence</w:t>
             </w:r>
           </w:p>
@@ -262,8 +470,18 @@
           <w:p>
             <w:pPr>
               <w:jc w:val="center"/>
+              <w:rPr>
+                <w:rFonts w:ascii="Arial" w:hAnsi="Arial" w:cs="Arial"/>
+                <w:sz w:val="24"/>
+                <w:szCs w:val="24"/>
+              </w:rPr>
             </w:pPr>
             <w:r>
+              <w:rPr>
+                <w:rFonts w:ascii="Arial" w:hAnsi="Arial" w:cs="Arial"/>
+                <w:sz w:val="24"/>
+                <w:szCs w:val="24"/>
+              </w:rPr>
               <w:t>Master</w:t>
             </w:r>
           </w:p>
@@ -276,8 +494,18 @@
           <w:p>
             <w:pPr>
               <w:jc w:val="center"/>
+              <w:rPr>
+                <w:rFonts w:ascii="Arial" w:hAnsi="Arial" w:cs="Arial"/>
+                <w:sz w:val="24"/>
+                <w:szCs w:val="24"/>
+              </w:rPr>
             </w:pPr>
             <w:r>
+              <w:rPr>
+                <w:rFonts w:ascii="Arial" w:hAnsi="Arial" w:cs="Arial"/>
+                <w:sz w:val="24"/>
+                <w:szCs w:val="24"/>
+              </w:rPr>
               <w:t>Slave</w:t>
             </w:r>
           </w:p>
@@ -292,8 +520,18 @@
           <w:p>
             <w:pPr>
               <w:jc w:val="center"/>
+              <w:rPr>
+                <w:rFonts w:ascii="Arial" w:hAnsi="Arial" w:cs="Arial"/>
+                <w:sz w:val="24"/>
+                <w:szCs w:val="24"/>
+              </w:rPr>
             </w:pPr>
             <w:r>
+              <w:rPr>
+                <w:rFonts w:ascii="Arial" w:hAnsi="Arial" w:cs="Arial"/>
+                <w:sz w:val="24"/>
+                <w:szCs w:val="24"/>
+              </w:rPr>
               <w:t>1</w:t>
             </w:r>
           </w:p>
@@ -303,7 +541,19 @@
             <w:tcW w:w="3402" w:type="dxa"/>
           </w:tcPr>
           <w:p>
+            <w:pPr>
+              <w:rPr>
+                <w:rFonts w:ascii="Arial" w:hAnsi="Arial" w:cs="Arial"/>
+                <w:sz w:val="24"/>
+                <w:szCs w:val="24"/>
+              </w:rPr>
+            </w:pPr>
             <w:r>
+              <w:rPr>
+                <w:rFonts w:ascii="Arial" w:hAnsi="Arial" w:cs="Arial"/>
+                <w:sz w:val="24"/>
+                <w:szCs w:val="24"/>
+              </w:rPr>
               <w:t>Get rank, size, and process tweets</w:t>
             </w:r>
           </w:p>
@@ -313,14 +563,20 @@
             <w:tcW w:w="3339" w:type="dxa"/>
           </w:tcPr>
           <w:p>
+            <w:pPr>
+              <w:rPr>
+                <w:rFonts w:ascii="Arial" w:hAnsi="Arial" w:cs="Arial"/>
+                <w:sz w:val="24"/>
+                <w:szCs w:val="24"/>
+              </w:rPr>
+            </w:pPr>
             <w:r>
-              <w:t xml:space="preserve">Get rank, </w:t>
-            </w:r>
-            <w:r>
-              <w:t>size,</w:t>
-            </w:r>
-            <w:r>
-              <w:t xml:space="preserve"> and process tweets</w:t>
+              <w:rPr>
+                <w:rFonts w:ascii="Arial" w:hAnsi="Arial" w:cs="Arial"/>
+                <w:sz w:val="24"/>
+                <w:szCs w:val="24"/>
+              </w:rPr>
+              <w:t>Get rank, size, and process tweets</w:t>
             </w:r>
           </w:p>
         </w:tc>
@@ -334,8 +590,18 @@
           <w:p>
             <w:pPr>
               <w:jc w:val="center"/>
+              <w:rPr>
+                <w:rFonts w:ascii="Arial" w:hAnsi="Arial" w:cs="Arial"/>
+                <w:sz w:val="24"/>
+                <w:szCs w:val="24"/>
+              </w:rPr>
             </w:pPr>
             <w:r>
+              <w:rPr>
+                <w:rFonts w:ascii="Arial" w:hAnsi="Arial" w:cs="Arial"/>
+                <w:sz w:val="24"/>
+                <w:szCs w:val="24"/>
+              </w:rPr>
               <w:t>2</w:t>
             </w:r>
           </w:p>
@@ -345,7 +611,19 @@
             <w:tcW w:w="3402" w:type="dxa"/>
           </w:tcPr>
           <w:p>
+            <w:pPr>
+              <w:rPr>
+                <w:rFonts w:ascii="Arial" w:hAnsi="Arial" w:cs="Arial"/>
+                <w:sz w:val="24"/>
+                <w:szCs w:val="24"/>
+              </w:rPr>
+            </w:pPr>
             <w:r>
+              <w:rPr>
+                <w:rFonts w:ascii="Arial" w:hAnsi="Arial" w:cs="Arial"/>
+                <w:sz w:val="24"/>
+                <w:szCs w:val="24"/>
+              </w:rPr>
               <w:t>Send ‘return_data’ signal</w:t>
             </w:r>
           </w:p>
@@ -355,7 +633,19 @@
             <w:tcW w:w="3339" w:type="dxa"/>
           </w:tcPr>
           <w:p>
+            <w:pPr>
+              <w:rPr>
+                <w:rFonts w:ascii="Arial" w:hAnsi="Arial" w:cs="Arial"/>
+                <w:sz w:val="24"/>
+                <w:szCs w:val="24"/>
+              </w:rPr>
+            </w:pPr>
             <w:r>
+              <w:rPr>
+                <w:rFonts w:ascii="Arial" w:hAnsi="Arial" w:cs="Arial"/>
+                <w:sz w:val="24"/>
+                <w:szCs w:val="24"/>
+              </w:rPr>
               <w:t>Receive ‘return_data’ signal</w:t>
             </w:r>
           </w:p>
@@ -370,8 +660,18 @@
           <w:p>
             <w:pPr>
               <w:jc w:val="center"/>
+              <w:rPr>
+                <w:rFonts w:ascii="Arial" w:hAnsi="Arial" w:cs="Arial"/>
+                <w:sz w:val="24"/>
+                <w:szCs w:val="24"/>
+              </w:rPr>
             </w:pPr>
             <w:r>
+              <w:rPr>
+                <w:rFonts w:ascii="Arial" w:hAnsi="Arial" w:cs="Arial"/>
+                <w:sz w:val="24"/>
+                <w:szCs w:val="24"/>
+              </w:rPr>
               <w:t>3</w:t>
             </w:r>
           </w:p>
@@ -380,14 +680,34 @@
           <w:tcPr>
             <w:tcW w:w="3402" w:type="dxa"/>
           </w:tcPr>
-          <w:p/>
+          <w:p>
+            <w:pPr>
+              <w:rPr>
+                <w:rFonts w:ascii="Arial" w:hAnsi="Arial" w:cs="Arial"/>
+                <w:sz w:val="24"/>
+                <w:szCs w:val="24"/>
+              </w:rPr>
+            </w:pPr>
+          </w:p>
         </w:tc>
         <w:tc>
           <w:tcPr>
             <w:tcW w:w="3339" w:type="dxa"/>
           </w:tcPr>
           <w:p>
+            <w:pPr>
+              <w:rPr>
+                <w:rFonts w:ascii="Arial" w:hAnsi="Arial" w:cs="Arial"/>
+                <w:sz w:val="24"/>
+                <w:szCs w:val="24"/>
+              </w:rPr>
+            </w:pPr>
             <w:r>
+              <w:rPr>
+                <w:rFonts w:ascii="Arial" w:hAnsi="Arial" w:cs="Arial"/>
+                <w:sz w:val="24"/>
+                <w:szCs w:val="24"/>
+              </w:rPr>
               <w:t>Send processed result</w:t>
             </w:r>
           </w:p>
@@ -402,8 +722,18 @@
           <w:p>
             <w:pPr>
               <w:jc w:val="center"/>
+              <w:rPr>
+                <w:rFonts w:ascii="Arial" w:hAnsi="Arial" w:cs="Arial"/>
+                <w:sz w:val="24"/>
+                <w:szCs w:val="24"/>
+              </w:rPr>
             </w:pPr>
             <w:r>
+              <w:rPr>
+                <w:rFonts w:ascii="Arial" w:hAnsi="Arial" w:cs="Arial"/>
+                <w:sz w:val="24"/>
+                <w:szCs w:val="24"/>
+              </w:rPr>
               <w:t>4</w:t>
             </w:r>
           </w:p>
@@ -413,16 +743,43 @@
             <w:tcW w:w="3402" w:type="dxa"/>
           </w:tcPr>
           <w:p>
+            <w:pPr>
+              <w:rPr>
+                <w:rFonts w:ascii="Arial" w:hAnsi="Arial" w:cs="Arial"/>
+                <w:sz w:val="24"/>
+                <w:szCs w:val="24"/>
+              </w:rPr>
+            </w:pPr>
             <w:r>
+              <w:rPr>
+                <w:rFonts w:ascii="Arial" w:hAnsi="Arial" w:cs="Arial"/>
+                <w:sz w:val="24"/>
+                <w:szCs w:val="24"/>
+              </w:rPr>
               <w:t xml:space="preserve">Receive </w:t>
             </w:r>
             <w:r>
+              <w:rPr>
+                <w:rFonts w:ascii="Arial" w:hAnsi="Arial" w:cs="Arial"/>
+                <w:sz w:val="24"/>
+                <w:szCs w:val="24"/>
+              </w:rPr>
               <w:t xml:space="preserve">and process all the </w:t>
             </w:r>
             <w:r>
+              <w:rPr>
+                <w:rFonts w:ascii="Arial" w:hAnsi="Arial" w:cs="Arial"/>
+                <w:sz w:val="24"/>
+                <w:szCs w:val="24"/>
+              </w:rPr>
               <w:t>result</w:t>
             </w:r>
             <w:r>
+              <w:rPr>
+                <w:rFonts w:ascii="Arial" w:hAnsi="Arial" w:cs="Arial"/>
+                <w:sz w:val="24"/>
+                <w:szCs w:val="24"/>
+              </w:rPr>
               <w:t>s</w:t>
             </w:r>
           </w:p>
@@ -431,7 +788,15 @@
           <w:tcPr>
             <w:tcW w:w="3339" w:type="dxa"/>
           </w:tcPr>
-          <w:p/>
+          <w:p>
+            <w:pPr>
+              <w:rPr>
+                <w:rFonts w:ascii="Arial" w:hAnsi="Arial" w:cs="Arial"/>
+                <w:sz w:val="24"/>
+                <w:szCs w:val="24"/>
+              </w:rPr>
+            </w:pPr>
+          </w:p>
         </w:tc>
       </w:tr>
       <w:tr>
@@ -443,8 +808,18 @@
           <w:p>
             <w:pPr>
               <w:jc w:val="center"/>
+              <w:rPr>
+                <w:rFonts w:ascii="Arial" w:hAnsi="Arial" w:cs="Arial"/>
+                <w:sz w:val="24"/>
+                <w:szCs w:val="24"/>
+              </w:rPr>
             </w:pPr>
             <w:r>
+              <w:rPr>
+                <w:rFonts w:ascii="Arial" w:hAnsi="Arial" w:cs="Arial"/>
+                <w:sz w:val="24"/>
+                <w:szCs w:val="24"/>
+              </w:rPr>
               <w:t>5</w:t>
             </w:r>
           </w:p>
@@ -454,11 +829,20 @@
             <w:tcW w:w="3402" w:type="dxa"/>
           </w:tcPr>
           <w:p>
+            <w:pPr>
+              <w:rPr>
+                <w:rFonts w:ascii="Arial" w:hAnsi="Arial" w:cs="Arial"/>
+                <w:sz w:val="24"/>
+                <w:szCs w:val="24"/>
+              </w:rPr>
+            </w:pPr>
             <w:r>
-              <w:t xml:space="preserve">Send ‘exit’ signal, </w:t>
-            </w:r>
-            <w:r>
-              <w:t>Print results</w:t>
+              <w:rPr>
+                <w:rFonts w:ascii="Arial" w:hAnsi="Arial" w:cs="Arial"/>
+                <w:sz w:val="24"/>
+                <w:szCs w:val="24"/>
+              </w:rPr>
+              <w:t>Send ‘exit’ signal, Print results</w:t>
             </w:r>
           </w:p>
         </w:tc>
@@ -467,7 +851,19 @@
             <w:tcW w:w="3339" w:type="dxa"/>
           </w:tcPr>
           <w:p>
+            <w:pPr>
+              <w:rPr>
+                <w:rFonts w:ascii="Arial" w:hAnsi="Arial" w:cs="Arial"/>
+                <w:sz w:val="24"/>
+                <w:szCs w:val="24"/>
+              </w:rPr>
+            </w:pPr>
             <w:r>
+              <w:rPr>
+                <w:rFonts w:ascii="Arial" w:hAnsi="Arial" w:cs="Arial"/>
+                <w:sz w:val="24"/>
+                <w:szCs w:val="24"/>
+              </w:rPr>
               <w:t>Receive ‘exit’ signal</w:t>
             </w:r>
           </w:p>
@@ -482,8 +878,18 @@
           <w:p>
             <w:pPr>
               <w:jc w:val="center"/>
+              <w:rPr>
+                <w:rFonts w:ascii="Arial" w:hAnsi="Arial" w:cs="Arial"/>
+                <w:sz w:val="24"/>
+                <w:szCs w:val="24"/>
+              </w:rPr>
             </w:pPr>
             <w:r>
+              <w:rPr>
+                <w:rFonts w:ascii="Arial" w:hAnsi="Arial" w:cs="Arial"/>
+                <w:sz w:val="24"/>
+                <w:szCs w:val="24"/>
+              </w:rPr>
               <w:t>6</w:t>
             </w:r>
           </w:p>
@@ -493,7 +899,19 @@
             <w:tcW w:w="3402" w:type="dxa"/>
           </w:tcPr>
           <w:p>
+            <w:pPr>
+              <w:rPr>
+                <w:rFonts w:ascii="Arial" w:hAnsi="Arial" w:cs="Arial"/>
+                <w:sz w:val="24"/>
+                <w:szCs w:val="24"/>
+              </w:rPr>
+            </w:pPr>
             <w:r>
+              <w:rPr>
+                <w:rFonts w:ascii="Arial" w:hAnsi="Arial" w:cs="Arial"/>
+                <w:sz w:val="24"/>
+                <w:szCs w:val="24"/>
+              </w:rPr>
               <w:t>Finished</w:t>
             </w:r>
           </w:p>
@@ -503,28 +921,154 @@
             <w:tcW w:w="3339" w:type="dxa"/>
           </w:tcPr>
           <w:p>
+            <w:pPr>
+              <w:rPr>
+                <w:rFonts w:ascii="Arial" w:hAnsi="Arial" w:cs="Arial"/>
+                <w:sz w:val="24"/>
+                <w:szCs w:val="24"/>
+              </w:rPr>
+            </w:pPr>
             <w:r>
+              <w:rPr>
+                <w:rFonts w:ascii="Arial" w:hAnsi="Arial" w:cs="Arial"/>
+                <w:sz w:val="24"/>
+                <w:szCs w:val="24"/>
+              </w:rPr>
               <w:t>Finished (exited)</w:t>
             </w:r>
           </w:p>
         </w:tc>
       </w:tr>
     </w:tbl>
-    <w:p/>
-    <w:p>
-      <w:r>
+    <w:p>
+      <w:pPr>
+        <w:rPr>
+          <w:rFonts w:ascii="Arial" w:hAnsi="Arial" w:cs="Arial"/>
+          <w:sz w:val="24"/>
+          <w:szCs w:val="24"/>
+        </w:rPr>
+      </w:pPr>
+    </w:p>
+    <w:p>
+      <w:pPr>
+        <w:rPr>
+          <w:rFonts w:ascii="Arial" w:hAnsi="Arial" w:cs="Arial"/>
+          <w:sz w:val="24"/>
+          <w:szCs w:val="24"/>
+        </w:rPr>
+      </w:pPr>
+      <w:r>
+        <w:rPr>
+          <w:rFonts w:ascii="Arial" w:hAnsi="Arial" w:cs="Arial"/>
+          <w:sz w:val="24"/>
+          <w:szCs w:val="24"/>
+        </w:rPr>
         <w:br w:type="page"/>
       </w:r>
     </w:p>
     <w:p>
-      <w:r>
+      <w:pPr>
+        <w:rPr>
+          <w:rFonts w:ascii="Arial" w:hAnsi="Arial" w:cs="Arial"/>
+          <w:sz w:val="24"/>
+          <w:szCs w:val="24"/>
+        </w:rPr>
+      </w:pPr>
+      <w:r>
+        <w:rPr>
+          <w:rFonts w:ascii="Arial" w:hAnsi="Arial" w:cs="Arial"/>
+          <w:sz w:val="24"/>
+          <w:szCs w:val="24"/>
+        </w:rPr>
         <w:lastRenderedPageBreak/>
-        <w:t>Spartan submitting scripts</w:t>
-      </w:r>
-    </w:p>
-    <w:p>
-      <w:r>
-        <w:t>The application should be running under the environment of foss/2018b and python/3.7.4, with number of nodes and cores being specified separately in three .slurm files.</w:t>
+        <w:t xml:space="preserve">Spartan submitting </w:t>
+      </w:r>
+      <w:r>
+        <w:rPr>
+          <w:rFonts w:ascii="Arial" w:hAnsi="Arial" w:cs="Arial"/>
+          <w:sz w:val="24"/>
+          <w:szCs w:val="24"/>
+        </w:rPr>
+        <w:t>scripts.</w:t>
+      </w:r>
+    </w:p>
+    <w:p>
+      <w:pPr>
+        <w:rPr>
+          <w:rFonts w:ascii="Arial" w:hAnsi="Arial" w:cs="Arial"/>
+          <w:sz w:val="24"/>
+          <w:szCs w:val="24"/>
+        </w:rPr>
+      </w:pPr>
+      <w:r>
+        <w:rPr>
+          <w:rFonts w:ascii="Arial" w:hAnsi="Arial" w:cs="Arial"/>
+          <w:sz w:val="24"/>
+          <w:szCs w:val="24"/>
+        </w:rPr>
+        <w:t xml:space="preserve">The application should be running under the environment of </w:t>
+      </w:r>
+      <w:proofErr w:type="spellStart"/>
+      <w:r>
+        <w:rPr>
+          <w:rFonts w:ascii="Arial" w:hAnsi="Arial" w:cs="Arial"/>
+          <w:sz w:val="24"/>
+          <w:szCs w:val="24"/>
+        </w:rPr>
+        <w:t>foss</w:t>
+      </w:r>
+      <w:proofErr w:type="spellEnd"/>
+      <w:r>
+        <w:rPr>
+          <w:rFonts w:ascii="Arial" w:hAnsi="Arial" w:cs="Arial"/>
+          <w:sz w:val="24"/>
+          <w:szCs w:val="24"/>
+        </w:rPr>
+        <w:t xml:space="preserve">/2018b and python/3.7.4, with number of nodes and cores being specified separately in </w:t>
+      </w:r>
+      <w:proofErr w:type="gramStart"/>
+      <w:r>
+        <w:rPr>
+          <w:rFonts w:ascii="Arial" w:hAnsi="Arial" w:cs="Arial"/>
+          <w:sz w:val="24"/>
+          <w:szCs w:val="24"/>
+        </w:rPr>
+        <w:t>three</w:t>
+      </w:r>
+      <w:r>
+        <w:rPr>
+          <w:rFonts w:ascii="Arial" w:hAnsi="Arial" w:cs="Arial"/>
+          <w:sz w:val="24"/>
+          <w:szCs w:val="24"/>
+        </w:rPr>
+        <w:t xml:space="preserve"> </w:t>
+      </w:r>
+      <w:r>
+        <w:rPr>
+          <w:rFonts w:ascii="Arial" w:hAnsi="Arial" w:cs="Arial"/>
+          <w:sz w:val="24"/>
+          <w:szCs w:val="24"/>
+        </w:rPr>
+        <w:t>.</w:t>
+      </w:r>
+      <w:proofErr w:type="spellStart"/>
+      <w:r>
+        <w:rPr>
+          <w:rFonts w:ascii="Arial" w:hAnsi="Arial" w:cs="Arial"/>
+          <w:sz w:val="24"/>
+          <w:szCs w:val="24"/>
+        </w:rPr>
+        <w:t>slurm</w:t>
+      </w:r>
+      <w:proofErr w:type="spellEnd"/>
+      <w:proofErr w:type="gramEnd"/>
+      <w:r>
+        <w:rPr>
+          <w:rFonts w:ascii="Arial" w:hAnsi="Arial" w:cs="Arial"/>
+          <w:sz w:val="24"/>
+          <w:szCs w:val="24"/>
+        </w:rPr>
+        <w:t xml:space="preserve"> files.</w:t>
       </w:r>
     </w:p>
     <w:p>
@@ -678,9 +1222,179 @@
     <w:p>
       <w:pPr>
         <w:rPr>
-          <w:rFonts w:hint="eastAsia"/>
-        </w:rPr>
-      </w:pPr>
+          <w:rFonts w:ascii="Arial" w:hAnsi="Arial" w:cs="Arial"/>
+          <w:sz w:val="24"/>
+          <w:szCs w:val="24"/>
+        </w:rPr>
+      </w:pPr>
+      <w:r>
+        <w:rPr>
+          <w:rFonts w:ascii="Arial" w:hAnsi="Arial" w:cs="Arial"/>
+          <w:sz w:val="24"/>
+          <w:szCs w:val="24"/>
+        </w:rPr>
+        <w:t>Performance analysis</w:t>
+      </w:r>
+      <w:r>
+        <w:rPr>
+          <w:rFonts w:ascii="Arial" w:hAnsi="Arial" w:cs="Arial"/>
+          <w:sz w:val="24"/>
+          <w:szCs w:val="24"/>
+        </w:rPr>
+        <w:t>:</w:t>
+      </w:r>
+    </w:p>
+    <w:p>
+      <w:pPr>
+        <w:rPr>
+          <w:rFonts w:ascii="Arial" w:hAnsi="Arial" w:cs="Arial"/>
+          <w:sz w:val="24"/>
+          <w:szCs w:val="24"/>
+        </w:rPr>
+      </w:pPr>
+      <w:r>
+        <w:rPr>
+          <w:noProof/>
+        </w:rPr>
+        <w:drawing>
+          <wp:inline distT="0" distB="0" distL="0" distR="0" wp14:anchorId="24C2A4D1" wp14:editId="1B896DF4">
+            <wp:extent cx="5274310" cy="2845435"/>
+            <wp:effectExtent l="0" t="0" r="2540" b="0"/>
+            <wp:docPr id="2" name="Picture 2"/>
+            <wp:cNvGraphicFramePr>
+              <a:graphicFrameLocks xmlns:a="http://schemas.openxmlformats.org/drawingml/2006/main" noChangeAspect="1"/>
+            </wp:cNvGraphicFramePr>
+            <a:graphic xmlns:a="http://schemas.openxmlformats.org/drawingml/2006/main">
+              <a:graphicData uri="http://schemas.openxmlformats.org/drawingml/2006/picture">
+                <pic:pic xmlns:pic="http://schemas.openxmlformats.org/drawingml/2006/picture">
+                  <pic:nvPicPr>
+                    <pic:cNvPr id="1" name=""/>
+                    <pic:cNvPicPr/>
+                  </pic:nvPicPr>
+                  <pic:blipFill>
+                    <a:blip r:embed="rId9"/>
+                    <a:stretch>
+                      <a:fillRect/>
+                    </a:stretch>
+                  </pic:blipFill>
+                  <pic:spPr>
+                    <a:xfrm>
+                      <a:off x="0" y="0"/>
+                      <a:ext cx="5274310" cy="2845435"/>
+                    </a:xfrm>
+                    <a:prstGeom prst="rect">
+                      <a:avLst/>
+                    </a:prstGeom>
+                  </pic:spPr>
+                </pic:pic>
+              </a:graphicData>
+            </a:graphic>
+          </wp:inline>
+        </w:drawing>
+      </w:r>
+    </w:p>
+    <w:p>
+      <w:pPr>
+        <w:ind w:firstLineChars="400" w:firstLine="960"/>
+        <w:rPr>
+          <w:rFonts w:ascii="Arial" w:hAnsi="Arial" w:cs="Arial"/>
+          <w:sz w:val="24"/>
+          <w:szCs w:val="24"/>
+        </w:rPr>
+      </w:pPr>
+      <w:r>
+        <w:rPr>
+          <w:rFonts w:ascii="Arial" w:hAnsi="Arial" w:cs="Arial" w:hint="eastAsia"/>
+          <w:sz w:val="24"/>
+          <w:szCs w:val="24"/>
+        </w:rPr>
+        <w:t>It</w:t>
+      </w:r>
+      <w:r>
+        <w:rPr>
+          <w:rFonts w:ascii="Arial" w:hAnsi="Arial" w:cs="Arial"/>
+          <w:sz w:val="24"/>
+          <w:szCs w:val="24"/>
+        </w:rPr>
+        <w:t xml:space="preserve"> will take 234 seconds to run this program on 1n1c, and it takes about 87 seconds and 85 seconds to spend on 1n8c and 2n8c respectively, which is about one third of 1n1c. </w:t>
+      </w:r>
+    </w:p>
+    <w:p>
+      <w:pPr>
+        <w:ind w:firstLineChars="400" w:firstLine="960"/>
+        <w:rPr>
+          <w:rFonts w:ascii="Arial" w:hAnsi="Arial" w:cs="Arial"/>
+          <w:sz w:val="24"/>
+          <w:szCs w:val="24"/>
+        </w:rPr>
+      </w:pPr>
+      <w:r>
+        <w:rPr>
+          <w:rFonts w:ascii="Arial" w:hAnsi="Arial" w:cs="Arial"/>
+          <w:sz w:val="24"/>
+          <w:szCs w:val="24"/>
+        </w:rPr>
+        <w:t>We can find that using 8 cores does not increase the processing speed by 8 times. This is because even if 8 cores are used to run the program, each core still needs to traverse 20g of data completely although only one-eighth of it needs to be loaded</w:t>
+      </w:r>
+      <w:r>
+        <w:rPr>
+          <w:rFonts w:ascii="Arial" w:hAnsi="Arial" w:cs="Arial" w:hint="eastAsia"/>
+          <w:sz w:val="24"/>
+          <w:szCs w:val="24"/>
+        </w:rPr>
+        <w:t>,</w:t>
+      </w:r>
+      <w:r>
+        <w:rPr>
+          <w:rFonts w:ascii="Arial" w:hAnsi="Arial" w:cs="Arial"/>
+          <w:sz w:val="24"/>
+          <w:szCs w:val="24"/>
+        </w:rPr>
+        <w:t xml:space="preserve"> w</w:t>
+      </w:r>
+      <w:r>
+        <w:rPr>
+          <w:rFonts w:ascii="Arial" w:hAnsi="Arial" w:cs="Arial"/>
+          <w:sz w:val="24"/>
+          <w:szCs w:val="24"/>
+        </w:rPr>
+        <w:t xml:space="preserve">hile the single core only needs a complete traversal and loading. And due to the limitations of MPI, the </w:t>
+      </w:r>
+      <w:r>
+        <w:rPr>
+          <w:rFonts w:ascii="Arial" w:hAnsi="Arial" w:cs="Arial"/>
+          <w:sz w:val="24"/>
+          <w:szCs w:val="24"/>
+        </w:rPr>
+        <w:t xml:space="preserve">master </w:t>
+      </w:r>
+      <w:r>
+        <w:rPr>
+          <w:rFonts w:ascii="Arial" w:hAnsi="Arial" w:cs="Arial"/>
+          <w:sz w:val="24"/>
+          <w:szCs w:val="24"/>
+        </w:rPr>
+        <w:lastRenderedPageBreak/>
+        <w:t>needs to receive the results in order, and some cores may be slow to process, which will cause the overall time delay (Cannikin's law).</w:t>
+      </w:r>
+    </w:p>
+    <w:p>
+      <w:pPr>
+        <w:ind w:firstLineChars="400" w:firstLine="960"/>
+        <w:rPr>
+          <w:rFonts w:ascii="Arial" w:hAnsi="Arial" w:cs="Arial" w:hint="eastAsia"/>
+          <w:sz w:val="24"/>
+          <w:szCs w:val="24"/>
+        </w:rPr>
+      </w:pPr>
+      <w:r>
+        <w:rPr>
+          <w:rFonts w:ascii="Arial" w:hAnsi="Arial" w:cs="Arial"/>
+          <w:sz w:val="24"/>
+          <w:szCs w:val="24"/>
+        </w:rPr>
+        <w:t>The results of 1n8c and 2n8c are similar, because they are basically the same except for the number of computers that make up them.</w:t>
+      </w:r>
     </w:p>
     <w:sectPr>
       <w:pgSz w:w="11906" w:h="16838"/>

</xml_diff>